<commit_message>
last topic for merge
</commit_message>
<xml_diff>
--- a/Git notes.docx
+++ b/Git notes.docx
@@ -6864,9 +6864,30 @@
         </w:pBdr>
         <w:spacing w:after="0"/>
       </w:pPr>
-      <w:r>
-        <w:t>https://www.atlassian.com/git/tutorials/using-branches/merge-strategy</w:t>
-      </w:r>
+      <w:hyperlink r:id="rId41" w:history="1">
+        <w:r>
+          <w:rPr>
+            <w:rStyle w:val="Hyperlink"/>
+          </w:rPr>
+          <w:t>https://www.atlassian.com/git/tutorials/using-branches/merge-strategy</w:t>
+        </w:r>
+      </w:hyperlink>
+    </w:p>
+    <w:p>
+      <w:pPr>
+        <w:numPr>
+          <w:ilvl w:val="2"/>
+          <w:numId w:val="2"/>
+        </w:numPr>
+        <w:pBdr>
+          <w:top w:val="nil"/>
+          <w:left w:val="nil"/>
+          <w:bottom w:val="nil"/>
+          <w:right w:val="nil"/>
+          <w:between w:val="nil"/>
+        </w:pBdr>
+        <w:spacing w:after="0"/>
+      </w:pPr>
       <w:bookmarkStart w:id="0" w:name="_GoBack"/>
       <w:bookmarkEnd w:id="0"/>
     </w:p>
@@ -7276,7 +7297,7 @@
                     <pic:cNvPicPr preferRelativeResize="0"/>
                   </pic:nvPicPr>
                   <pic:blipFill>
-                    <a:blip r:embed="rId41"/>
+                    <a:blip r:embed="rId42"/>
                     <a:srcRect/>
                     <a:stretch>
                       <a:fillRect/>
@@ -7326,7 +7347,7 @@
                     <pic:cNvPicPr preferRelativeResize="0"/>
                   </pic:nvPicPr>
                   <pic:blipFill>
-                    <a:blip r:embed="rId42"/>
+                    <a:blip r:embed="rId43"/>
                     <a:srcRect/>
                     <a:stretch>
                       <a:fillRect/>
@@ -7383,7 +7404,7 @@
                     <pic:cNvPicPr preferRelativeResize="0"/>
                   </pic:nvPicPr>
                   <pic:blipFill>
-                    <a:blip r:embed="rId43"/>
+                    <a:blip r:embed="rId44"/>
                     <a:srcRect/>
                     <a:stretch>
                       <a:fillRect/>
@@ -7629,7 +7650,7 @@
                     <pic:cNvPicPr preferRelativeResize="0"/>
                   </pic:nvPicPr>
                   <pic:blipFill>
-                    <a:blip r:embed="rId44"/>
+                    <a:blip r:embed="rId45"/>
                     <a:srcRect/>
                     <a:stretch>
                       <a:fillRect/>
@@ -7877,7 +7898,7 @@
                     <pic:cNvPicPr preferRelativeResize="0"/>
                   </pic:nvPicPr>
                   <pic:blipFill>
-                    <a:blip r:embed="rId45"/>
+                    <a:blip r:embed="rId46"/>
                     <a:srcRect/>
                     <a:stretch>
                       <a:fillRect/>
@@ -8188,7 +8209,7 @@
                     <pic:cNvPicPr preferRelativeResize="0"/>
                   </pic:nvPicPr>
                   <pic:blipFill>
-                    <a:blip r:embed="rId46"/>
+                    <a:blip r:embed="rId47"/>
                     <a:srcRect/>
                     <a:stretch>
                       <a:fillRect/>
@@ -8259,7 +8280,7 @@
                     <pic:cNvPicPr preferRelativeResize="0"/>
                   </pic:nvPicPr>
                   <pic:blipFill>
-                    <a:blip r:embed="rId47"/>
+                    <a:blip r:embed="rId48"/>
                     <a:srcRect/>
                     <a:stretch>
                       <a:fillRect/>
@@ -8411,7 +8432,7 @@
                     <pic:cNvPicPr preferRelativeResize="0"/>
                   </pic:nvPicPr>
                   <pic:blipFill>
-                    <a:blip r:embed="rId48"/>
+                    <a:blip r:embed="rId49"/>
                     <a:srcRect/>
                     <a:stretch>
                       <a:fillRect/>
@@ -8556,7 +8577,7 @@
                     <pic:cNvPicPr preferRelativeResize="0"/>
                   </pic:nvPicPr>
                   <pic:blipFill>
-                    <a:blip r:embed="rId49"/>
+                    <a:blip r:embed="rId50"/>
                     <a:srcRect/>
                     <a:stretch>
                       <a:fillRect/>
@@ -8659,7 +8680,7 @@
                     <pic:cNvPicPr preferRelativeResize="0"/>
                   </pic:nvPicPr>
                   <pic:blipFill>
-                    <a:blip r:embed="rId50"/>
+                    <a:blip r:embed="rId51"/>
                     <a:srcRect/>
                     <a:stretch>
                       <a:fillRect/>
@@ -8716,7 +8737,7 @@
                     <pic:cNvPicPr preferRelativeResize="0"/>
                   </pic:nvPicPr>
                   <pic:blipFill>
-                    <a:blip r:embed="rId51"/>
+                    <a:blip r:embed="rId52"/>
                     <a:srcRect/>
                     <a:stretch>
                       <a:fillRect/>
@@ -8837,7 +8858,7 @@
                     <pic:cNvPicPr preferRelativeResize="0"/>
                   </pic:nvPicPr>
                   <pic:blipFill>
-                    <a:blip r:embed="rId52"/>
+                    <a:blip r:embed="rId53"/>
                     <a:srcRect/>
                     <a:stretch>
                       <a:fillRect/>
@@ -9024,7 +9045,7 @@
                     <pic:cNvPicPr preferRelativeResize="0"/>
                   </pic:nvPicPr>
                   <pic:blipFill>
-                    <a:blip r:embed="rId53"/>
+                    <a:blip r:embed="rId54"/>
                     <a:srcRect/>
                     <a:stretch>
                       <a:fillRect/>
@@ -9104,7 +9125,7 @@
                     <pic:cNvPicPr preferRelativeResize="0"/>
                   </pic:nvPicPr>
                   <pic:blipFill>
-                    <a:blip r:embed="rId54"/>
+                    <a:blip r:embed="rId55"/>
                     <a:srcRect/>
                     <a:stretch>
                       <a:fillRect/>
@@ -9156,7 +9177,7 @@
                     <pic:cNvPicPr preferRelativeResize="0"/>
                   </pic:nvPicPr>
                   <pic:blipFill>
-                    <a:blip r:embed="rId55"/>
+                    <a:blip r:embed="rId56"/>
                     <a:srcRect/>
                     <a:stretch>
                       <a:fillRect/>
@@ -9235,7 +9256,7 @@
                     <pic:cNvPicPr preferRelativeResize="0"/>
                   </pic:nvPicPr>
                   <pic:blipFill>
-                    <a:blip r:embed="rId56"/>
+                    <a:blip r:embed="rId57"/>
                     <a:srcRect/>
                     <a:stretch>
                       <a:fillRect/>
@@ -10614,6 +10635,17 @@
       <w:szCs w:val="20"/>
     </w:rPr>
   </w:style>
+  <w:style w:type="character" w:styleId="Hyperlink">
+    <w:name w:val="Hyperlink"/>
+    <w:basedOn w:val="DefaultParagraphFont"/>
+    <w:uiPriority w:val="99"/>
+    <w:unhideWhenUsed/>
+    <w:rsid w:val="006E01D2"/>
+    <w:rPr>
+      <w:color w:val="0563C1" w:themeColor="hyperlink"/>
+      <w:u w:val="single"/>
+    </w:rPr>
+  </w:style>
 </w:styles>
 </file>
 

</xml_diff>